<commit_message>
Assignment 8.3 add pysports_queries.py
</commit_message>
<xml_diff>
--- a/module_8/McCain-PySportsSetup.docx
+++ b/module_8/McCain-PySportsSetup.docx
@@ -148,6 +148,19 @@
             </a:graphic>
           </wp:inline>
         </w:drawing>
+      </w:r>
+    </w:p>
+    <w:p>
+      <w:pPr>
+        <w:rPr>
+          <w:lang w:val="en-US"/>
+        </w:rPr>
+      </w:pPr>
+      <w:r>
+        <w:rPr>
+          <w:lang w:val="en-US"/>
+        </w:rPr>
+        <w:t>https://github.com/kaymonCodeM/csd-310.git</w:t>
       </w:r>
     </w:p>
     <w:sectPr>

</xml_diff>